<commit_message>
Module 9 project case study D
</commit_message>
<xml_diff>
--- a/Module_9_CellTraffickingAndMolecularTransport/discussion/Discussion.docx
+++ b/Module_9_CellTraffickingAndMolecularTransport/discussion/Discussion.docx
@@ -8,7 +8,7 @@
         <w:shd w:val="clear" w:color="auto" w:fill="FFFFFF"/>
         <w:spacing w:before="180" w:beforeAutospacing="0" w:after="0" w:afterAutospacing="0"/>
         <w:rPr>
-          <w:rFonts w:ascii="Lato" w:hAnsi="Lato"/>
+          <w:rFonts w:ascii="Tahoma" w:hAnsi="Tahoma" w:cs="Tahoma"/>
           <w:color w:val="2D3B45"/>
         </w:rPr>
       </w:pPr>
@@ -16,7 +16,7 @@
       <w:r>
         <w:rPr>
           <w:rStyle w:val="Strong"/>
-          <w:rFonts w:ascii="Lato" w:hAnsi="Lato"/>
+          <w:rFonts w:ascii="Tahoma" w:hAnsi="Tahoma" w:cs="Tahoma"/>
           <w:color w:val="2D3B45"/>
         </w:rPr>
         <w:t>Microbrain</w:t>
@@ -25,7 +25,7 @@
       <w:r>
         <w:rPr>
           <w:rStyle w:val="Strong"/>
-          <w:rFonts w:ascii="Lato" w:hAnsi="Lato"/>
+          <w:rFonts w:ascii="Tahoma" w:hAnsi="Tahoma" w:cs="Tahoma"/>
           <w:color w:val="2D3B45"/>
         </w:rPr>
         <w:t xml:space="preserve"> Bioreactors</w:t>
@@ -37,14 +37,14 @@
         <w:shd w:val="clear" w:color="auto" w:fill="FFFFFF"/>
         <w:spacing w:before="180" w:beforeAutospacing="0" w:after="0" w:afterAutospacing="0"/>
         <w:rPr>
-          <w:rFonts w:ascii="Lato" w:hAnsi="Lato"/>
+          <w:rFonts w:ascii="Tahoma" w:hAnsi="Tahoma" w:cs="Tahoma"/>
           <w:color w:val="2D3B45"/>
         </w:rPr>
       </w:pPr>
       <w:r>
         <w:rPr>
           <w:rStyle w:val="Strong"/>
-          <w:rFonts w:ascii="Lato" w:hAnsi="Lato"/>
+          <w:rFonts w:ascii="Tahoma" w:hAnsi="Tahoma" w:cs="Tahoma"/>
           <w:color w:val="2D3B45"/>
         </w:rPr>
         <w:t>Introduction</w:t>
@@ -60,13 +60,13 @@
         <w:shd w:val="clear" w:color="auto" w:fill="FFFFFF"/>
         <w:spacing w:before="100" w:beforeAutospacing="1" w:after="100" w:afterAutospacing="1"/>
         <w:rPr>
-          <w:rFonts w:ascii="Lato" w:hAnsi="Lato"/>
+          <w:rFonts w:ascii="Tahoma" w:hAnsi="Tahoma" w:cs="Tahoma"/>
           <w:color w:val="2D3B45"/>
         </w:rPr>
       </w:pPr>
       <w:r>
         <w:rPr>
-          <w:rFonts w:ascii="Lato" w:hAnsi="Lato"/>
+          <w:rFonts w:ascii="Tahoma" w:hAnsi="Tahoma" w:cs="Tahoma"/>
           <w:color w:val="2D3B45"/>
         </w:rPr>
         <w:t xml:space="preserve">This week our discussion will focus on </w:t>
@@ -74,7 +74,7 @@
       <w:proofErr w:type="spellStart"/>
       <w:r>
         <w:rPr>
-          <w:rFonts w:ascii="Lato" w:hAnsi="Lato"/>
+          <w:rFonts w:ascii="Tahoma" w:hAnsi="Tahoma" w:cs="Tahoma"/>
           <w:color w:val="2D3B45"/>
         </w:rPr>
         <w:t>microbrain</w:t>
@@ -82,7 +82,7 @@
       <w:proofErr w:type="spellEnd"/>
       <w:r>
         <w:rPr>
-          <w:rFonts w:ascii="Lato" w:hAnsi="Lato"/>
+          <w:rFonts w:ascii="Tahoma" w:hAnsi="Tahoma" w:cs="Tahoma"/>
           <w:color w:val="2D3B45"/>
         </w:rPr>
         <w:t xml:space="preserve"> bioreactors. We heard about the principles of bioreactor design from Dr. Grayson – about the importance of biomimetics strategies. </w:t>
@@ -98,13 +98,13 @@
         <w:shd w:val="clear" w:color="auto" w:fill="FFFFFF"/>
         <w:spacing w:before="100" w:beforeAutospacing="1"/>
         <w:rPr>
-          <w:rFonts w:ascii="Lato" w:hAnsi="Lato"/>
+          <w:rFonts w:ascii="Tahoma" w:hAnsi="Tahoma" w:cs="Tahoma"/>
           <w:color w:val="2D3B45"/>
         </w:rPr>
       </w:pPr>
       <w:r>
         <w:rPr>
-          <w:rFonts w:ascii="Lato" w:hAnsi="Lato"/>
+          <w:rFonts w:ascii="Tahoma" w:hAnsi="Tahoma" w:cs="Tahoma"/>
           <w:color w:val="2D3B45"/>
         </w:rPr>
         <w:t xml:space="preserve">In 2012, researchers at </w:t>
@@ -112,7 +112,7 @@
       <w:proofErr w:type="spellStart"/>
       <w:r>
         <w:rPr>
-          <w:rFonts w:ascii="Lato" w:hAnsi="Lato"/>
+          <w:rFonts w:ascii="Tahoma" w:hAnsi="Tahoma" w:cs="Tahoma"/>
           <w:color w:val="2D3B45"/>
         </w:rPr>
         <w:t>Vanderbuilt</w:t>
@@ -120,7 +120,7 @@
       <w:proofErr w:type="spellEnd"/>
       <w:r>
         <w:rPr>
-          <w:rFonts w:ascii="Lato" w:hAnsi="Lato"/>
+          <w:rFonts w:ascii="Tahoma" w:hAnsi="Tahoma" w:cs="Tahoma"/>
           <w:color w:val="2D3B45"/>
         </w:rPr>
         <w:t xml:space="preserve"> University received a grant from the National Center for Advancing Translational Studies to build an organ simulation system termed the “</w:t>
@@ -128,7 +128,7 @@
       <w:proofErr w:type="spellStart"/>
       <w:r>
         <w:rPr>
-          <w:rFonts w:ascii="Lato" w:hAnsi="Lato"/>
+          <w:rFonts w:ascii="Tahoma" w:hAnsi="Tahoma" w:cs="Tahoma"/>
           <w:color w:val="2D3B45"/>
         </w:rPr>
         <w:t>microbrain</w:t>
@@ -136,7 +136,7 @@
       <w:proofErr w:type="spellEnd"/>
       <w:r>
         <w:rPr>
-          <w:rFonts w:ascii="Lato" w:hAnsi="Lato"/>
+          <w:rFonts w:ascii="Tahoma" w:hAnsi="Tahoma" w:cs="Tahoma"/>
           <w:color w:val="2D3B45"/>
         </w:rPr>
         <w:t>” bioreactor to use for drug testing. It is intended as an intermediary tool between animal models (with known difference from human brain biology) and human studies.</w:t>
@@ -152,13 +152,13 @@
         <w:shd w:val="clear" w:color="auto" w:fill="FFFFFF"/>
         <w:spacing w:before="100" w:beforeAutospacing="1"/>
         <w:rPr>
-          <w:rFonts w:ascii="Lato" w:hAnsi="Lato"/>
+          <w:rFonts w:ascii="Tahoma" w:hAnsi="Tahoma" w:cs="Tahoma"/>
           <w:color w:val="2D3B45"/>
         </w:rPr>
       </w:pPr>
       <w:r>
         <w:rPr>
-          <w:rFonts w:ascii="Lato" w:hAnsi="Lato"/>
+          <w:rFonts w:ascii="Tahoma" w:hAnsi="Tahoma" w:cs="Tahoma"/>
           <w:color w:val="2D3B45"/>
         </w:rPr>
         <w:t>The article is listed in this week’s readings and is available in eReserves.</w:t>
@@ -170,14 +170,14 @@
         <w:shd w:val="clear" w:color="auto" w:fill="FFFFFF"/>
         <w:spacing w:before="180" w:beforeAutospacing="0" w:after="0" w:afterAutospacing="0"/>
         <w:rPr>
-          <w:rFonts w:ascii="Lato" w:hAnsi="Lato"/>
+          <w:rFonts w:ascii="Tahoma" w:hAnsi="Tahoma" w:cs="Tahoma"/>
           <w:color w:val="2D3B45"/>
         </w:rPr>
       </w:pPr>
       <w:r>
         <w:rPr>
           <w:rStyle w:val="Strong"/>
-          <w:rFonts w:ascii="Lato" w:hAnsi="Lato"/>
+          <w:rFonts w:ascii="Tahoma" w:hAnsi="Tahoma" w:cs="Tahoma"/>
           <w:color w:val="2D3B45"/>
         </w:rPr>
         <w:t>Prompt</w:t>
@@ -193,13 +193,13 @@
         <w:shd w:val="clear" w:color="auto" w:fill="FFFFFF"/>
         <w:spacing w:before="100" w:beforeAutospacing="1"/>
         <w:rPr>
-          <w:rFonts w:ascii="Lato" w:hAnsi="Lato"/>
+          <w:rFonts w:ascii="Tahoma" w:hAnsi="Tahoma" w:cs="Tahoma"/>
           <w:color w:val="2D3B45"/>
         </w:rPr>
       </w:pPr>
       <w:r>
         <w:rPr>
-          <w:rFonts w:ascii="Lato" w:hAnsi="Lato"/>
+          <w:rFonts w:ascii="Tahoma" w:hAnsi="Tahoma" w:cs="Tahoma"/>
           <w:color w:val="2D3B45"/>
         </w:rPr>
         <w:t xml:space="preserve">This week, please consider the ethical boundaries for bioreactors in the context of the </w:t>
@@ -207,7 +207,7 @@
       <w:proofErr w:type="spellStart"/>
       <w:r>
         <w:rPr>
-          <w:rFonts w:ascii="Lato" w:hAnsi="Lato"/>
+          <w:rFonts w:ascii="Tahoma" w:hAnsi="Tahoma" w:cs="Tahoma"/>
           <w:color w:val="2D3B45"/>
         </w:rPr>
         <w:t>microbrain</w:t>
@@ -215,7 +215,7 @@
       <w:proofErr w:type="spellEnd"/>
       <w:r>
         <w:rPr>
-          <w:rFonts w:ascii="Lato" w:hAnsi="Lato"/>
+          <w:rFonts w:ascii="Tahoma" w:hAnsi="Tahoma" w:cs="Tahoma"/>
           <w:color w:val="2D3B45"/>
         </w:rPr>
         <w:t xml:space="preserve"> bioreactor.</w:t>
@@ -231,13 +231,13 @@
         <w:shd w:val="clear" w:color="auto" w:fill="FFFFFF"/>
         <w:spacing w:before="100" w:beforeAutospacing="1" w:after="100" w:afterAutospacing="1"/>
         <w:rPr>
-          <w:rFonts w:ascii="Lato" w:hAnsi="Lato"/>
+          <w:rFonts w:ascii="Tahoma" w:hAnsi="Tahoma" w:cs="Tahoma"/>
           <w:color w:val="2D3B45"/>
         </w:rPr>
       </w:pPr>
       <w:r>
         <w:rPr>
-          <w:rFonts w:ascii="Lato" w:hAnsi="Lato"/>
+          <w:rFonts w:ascii="Tahoma" w:hAnsi="Tahoma" w:cs="Tahoma"/>
           <w:color w:val="2D3B45"/>
         </w:rPr>
         <w:t xml:space="preserve">Do you agree with the NIH (the funding mechanism) that development of the </w:t>
@@ -245,7 +245,7 @@
       <w:proofErr w:type="spellStart"/>
       <w:r>
         <w:rPr>
-          <w:rFonts w:ascii="Lato" w:hAnsi="Lato"/>
+          <w:rFonts w:ascii="Tahoma" w:hAnsi="Tahoma" w:cs="Tahoma"/>
           <w:color w:val="2D3B45"/>
         </w:rPr>
         <w:t>microbrain</w:t>
@@ -253,7 +253,7 @@
       <w:proofErr w:type="spellEnd"/>
       <w:r>
         <w:rPr>
-          <w:rFonts w:ascii="Lato" w:hAnsi="Lato"/>
+          <w:rFonts w:ascii="Tahoma" w:hAnsi="Tahoma" w:cs="Tahoma"/>
           <w:color w:val="2D3B45"/>
         </w:rPr>
         <w:t xml:space="preserve"> bioreactor is ethical?</w:t>
@@ -269,13 +269,13 @@
         <w:shd w:val="clear" w:color="auto" w:fill="FFFFFF"/>
         <w:spacing w:before="100" w:beforeAutospacing="1" w:after="100" w:afterAutospacing="1"/>
         <w:rPr>
-          <w:rFonts w:ascii="Lato" w:hAnsi="Lato"/>
+          <w:rFonts w:ascii="Tahoma" w:hAnsi="Tahoma" w:cs="Tahoma"/>
           <w:color w:val="2D3B45"/>
         </w:rPr>
       </w:pPr>
       <w:r>
         <w:rPr>
-          <w:rFonts w:ascii="Lato" w:hAnsi="Lato"/>
+          <w:rFonts w:ascii="Tahoma" w:hAnsi="Tahoma" w:cs="Tahoma"/>
           <w:color w:val="2D3B45"/>
         </w:rPr>
         <w:t>Do you think there should be limits on the system (</w:t>
@@ -283,7 +283,7 @@
       <w:proofErr w:type="gramStart"/>
       <w:r>
         <w:rPr>
-          <w:rFonts w:ascii="Lato" w:hAnsi="Lato"/>
+          <w:rFonts w:ascii="Tahoma" w:hAnsi="Tahoma" w:cs="Tahoma"/>
           <w:color w:val="2D3B45"/>
         </w:rPr>
         <w:t>e.g.</w:t>
@@ -291,7 +291,7 @@
       <w:proofErr w:type="gramEnd"/>
       <w:r>
         <w:rPr>
-          <w:rFonts w:ascii="Lato" w:hAnsi="Lato"/>
+          <w:rFonts w:ascii="Tahoma" w:hAnsi="Tahoma" w:cs="Tahoma"/>
           <w:color w:val="2D3B45"/>
         </w:rPr>
         <w:t xml:space="preserve"> size of tissues grown, duration of growth, …)?</w:t>
@@ -307,13 +307,13 @@
         <w:shd w:val="clear" w:color="auto" w:fill="FFFFFF"/>
         <w:spacing w:before="100" w:beforeAutospacing="1"/>
         <w:rPr>
-          <w:rFonts w:ascii="Lato" w:hAnsi="Lato"/>
+          <w:rFonts w:ascii="Tahoma" w:hAnsi="Tahoma" w:cs="Tahoma"/>
           <w:color w:val="2D3B45"/>
         </w:rPr>
       </w:pPr>
       <w:r>
         <w:rPr>
-          <w:rFonts w:ascii="Lato" w:hAnsi="Lato"/>
+          <w:rFonts w:ascii="Tahoma" w:hAnsi="Tahoma" w:cs="Tahoma"/>
           <w:color w:val="2D3B45"/>
         </w:rPr>
         <w:t>Please comment on how you think bioreactors should be used in tissue engineering.</w:t>
@@ -325,27 +325,27 @@
         <w:shd w:val="clear" w:color="auto" w:fill="FFFFFF"/>
         <w:spacing w:before="180" w:beforeAutospacing="0" w:after="180" w:afterAutospacing="0"/>
         <w:rPr>
-          <w:rFonts w:ascii="Lato" w:hAnsi="Lato"/>
+          <w:rFonts w:ascii="Tahoma" w:hAnsi="Tahoma" w:cs="Tahoma"/>
           <w:color w:val="2D3B45"/>
         </w:rPr>
       </w:pPr>
       <w:r>
         <w:rPr>
-          <w:rFonts w:ascii="Lato" w:hAnsi="Lato"/>
+          <w:rFonts w:ascii="Tahoma" w:hAnsi="Tahoma" w:cs="Tahoma"/>
           <w:color w:val="2D3B45"/>
         </w:rPr>
         <w:t>Respond to at least t</w:t>
       </w:r>
       <w:r>
         <w:rPr>
-          <w:rFonts w:ascii="Lato" w:hAnsi="Lato"/>
+          <w:rFonts w:ascii="Tahoma" w:hAnsi="Tahoma" w:cs="Tahoma"/>
           <w:color w:val="2D3B45"/>
         </w:rPr>
         <w:t>s</w:t>
       </w:r>
       <w:r>
         <w:rPr>
-          <w:rFonts w:ascii="Lato" w:hAnsi="Lato"/>
+          <w:rFonts w:ascii="Tahoma" w:hAnsi="Tahoma" w:cs="Tahoma"/>
           <w:color w:val="2D3B45"/>
         </w:rPr>
         <w:t>wo of your classmates.</w:t>
@@ -358,7 +358,7 @@
         <w:spacing w:before="180" w:beforeAutospacing="0" w:after="0" w:afterAutospacing="0"/>
         <w:rPr>
           <w:rStyle w:val="Strong"/>
-          <w:rFonts w:ascii="Lato" w:hAnsi="Lato"/>
+          <w:rFonts w:ascii="Tahoma" w:hAnsi="Tahoma" w:cs="Tahoma"/>
           <w:color w:val="2D3B45"/>
           <w:shd w:val="clear" w:color="auto" w:fill="FFFFFF"/>
         </w:rPr>
@@ -366,7 +366,7 @@
       <w:r>
         <w:rPr>
           <w:rStyle w:val="Strong"/>
-          <w:rFonts w:ascii="Lato" w:hAnsi="Lato"/>
+          <w:rFonts w:ascii="Tahoma" w:hAnsi="Tahoma" w:cs="Tahoma"/>
           <w:color w:val="2D3B45"/>
           <w:shd w:val="clear" w:color="auto" w:fill="FFFFFF"/>
         </w:rPr>
@@ -375,12 +375,670 @@
     </w:p>
     <w:p>
       <w:pPr>
+        <w:rPr>
+          <w:rFonts w:ascii="Tahoma" w:hAnsi="Tahoma" w:cs="Tahoma"/>
+        </w:rPr>
+      </w:pPr>
+    </w:p>
+    <w:p>
+      <w:pPr>
+        <w:rPr>
+          <w:rFonts w:ascii="Tahoma" w:hAnsi="Tahoma" w:cs="Tahoma"/>
+        </w:rPr>
+      </w:pPr>
+      <w:r>
+        <w:rPr>
+          <w:rFonts w:ascii="Tahoma" w:hAnsi="Tahoma" w:cs="Tahoma"/>
+        </w:rPr>
+        <w:t>The</w:t>
+      </w:r>
+      <w:r>
+        <w:rPr>
+          <w:rFonts w:ascii="Tahoma" w:hAnsi="Tahoma" w:cs="Tahoma"/>
+        </w:rPr>
+        <w:t xml:space="preserve"> </w:t>
+      </w:r>
+      <w:proofErr w:type="spellStart"/>
+      <w:r>
+        <w:rPr>
+          <w:rFonts w:ascii="Tahoma" w:hAnsi="Tahoma" w:cs="Tahoma"/>
+        </w:rPr>
+        <w:t>microbrain</w:t>
+      </w:r>
+      <w:proofErr w:type="spellEnd"/>
+      <w:r>
+        <w:rPr>
+          <w:rFonts w:ascii="Tahoma" w:hAnsi="Tahoma" w:cs="Tahoma"/>
+        </w:rPr>
+        <w:t xml:space="preserve"> bioreactor </w:t>
+      </w:r>
+      <w:r>
+        <w:rPr>
+          <w:rFonts w:ascii="Tahoma" w:hAnsi="Tahoma" w:cs="Tahoma"/>
+        </w:rPr>
+        <w:t xml:space="preserve">can </w:t>
+      </w:r>
+      <w:r>
+        <w:rPr>
+          <w:rFonts w:ascii="Tahoma" w:hAnsi="Tahoma" w:cs="Tahoma"/>
+        </w:rPr>
+        <w:t xml:space="preserve">provide a more accurate representation of </w:t>
+      </w:r>
+      <w:r>
+        <w:rPr>
+          <w:rFonts w:ascii="Tahoma" w:hAnsi="Tahoma" w:cs="Tahoma"/>
+        </w:rPr>
+        <w:t>a</w:t>
+      </w:r>
+      <w:r>
+        <w:rPr>
+          <w:rFonts w:ascii="Tahoma" w:hAnsi="Tahoma" w:cs="Tahoma"/>
+        </w:rPr>
+        <w:t xml:space="preserve"> </w:t>
+      </w:r>
+      <w:r>
+        <w:rPr>
+          <w:rFonts w:ascii="Tahoma" w:hAnsi="Tahoma" w:cs="Tahoma"/>
+        </w:rPr>
+        <w:t>natural</w:t>
+      </w:r>
+      <w:r>
+        <w:rPr>
+          <w:rFonts w:ascii="Tahoma" w:hAnsi="Tahoma" w:cs="Tahoma"/>
+        </w:rPr>
+        <w:t xml:space="preserve"> brain</w:t>
+      </w:r>
+      <w:r>
+        <w:rPr>
+          <w:rFonts w:ascii="Tahoma" w:hAnsi="Tahoma" w:cs="Tahoma"/>
+        </w:rPr>
+        <w:t xml:space="preserve"> than </w:t>
+      </w:r>
+      <w:r>
+        <w:rPr>
+          <w:rFonts w:ascii="Tahoma" w:hAnsi="Tahoma" w:cs="Tahoma"/>
+        </w:rPr>
+        <w:t>the ones</w:t>
+      </w:r>
+      <w:r>
+        <w:rPr>
+          <w:rFonts w:ascii="Tahoma" w:hAnsi="Tahoma" w:cs="Tahoma"/>
+        </w:rPr>
+        <w:t xml:space="preserve"> </w:t>
+      </w:r>
+      <w:r>
+        <w:rPr>
+          <w:rFonts w:ascii="Tahoma" w:hAnsi="Tahoma" w:cs="Tahoma"/>
+        </w:rPr>
+        <w:t>provided</w:t>
+      </w:r>
+      <w:r>
+        <w:rPr>
+          <w:rFonts w:ascii="Tahoma" w:hAnsi="Tahoma" w:cs="Tahoma"/>
+        </w:rPr>
+        <w:t xml:space="preserve"> </w:t>
+      </w:r>
+      <w:r>
+        <w:rPr>
+          <w:rFonts w:ascii="Tahoma" w:hAnsi="Tahoma" w:cs="Tahoma"/>
+        </w:rPr>
+        <w:t xml:space="preserve">by </w:t>
+      </w:r>
+      <w:r>
+        <w:rPr>
+          <w:rFonts w:ascii="Tahoma" w:hAnsi="Tahoma" w:cs="Tahoma"/>
+        </w:rPr>
+        <w:t>animal models or 2-D biological modeling platforms.</w:t>
+      </w:r>
+      <w:r>
+        <w:rPr>
+          <w:rFonts w:ascii="Tahoma" w:hAnsi="Tahoma" w:cs="Tahoma"/>
+        </w:rPr>
+        <w:t xml:space="preserve"> </w:t>
+      </w:r>
+      <w:r>
+        <w:rPr>
+          <w:rFonts w:ascii="Tahoma" w:hAnsi="Tahoma" w:cs="Tahoma"/>
+        </w:rPr>
+        <w:t xml:space="preserve">By mimicking more closely a brain, this reactor could allow researchers to perform experiments which will be ethically unacceptable to obtain from </w:t>
+      </w:r>
+      <w:r>
+        <w:rPr>
+          <w:rFonts w:ascii="Tahoma" w:hAnsi="Tahoma" w:cs="Tahoma"/>
+        </w:rPr>
+        <w:t>humans or even animal models.</w:t>
+      </w:r>
+      <w:r>
+        <w:rPr>
+          <w:rFonts w:ascii="Tahoma" w:hAnsi="Tahoma" w:cs="Tahoma"/>
+        </w:rPr>
+        <w:t xml:space="preserve"> Sa</w:t>
+      </w:r>
+      <w:r>
+        <w:rPr>
+          <w:rFonts w:ascii="Tahoma" w:hAnsi="Tahoma" w:cs="Tahoma"/>
+        </w:rPr>
+        <w:t>c</w:t>
+      </w:r>
+      <w:r>
+        <w:rPr>
+          <w:rFonts w:ascii="Tahoma" w:hAnsi="Tahoma" w:cs="Tahoma"/>
+        </w:rPr>
+        <w:t>rif</w:t>
+      </w:r>
+      <w:r>
+        <w:rPr>
+          <w:rFonts w:ascii="Tahoma" w:hAnsi="Tahoma" w:cs="Tahoma"/>
+        </w:rPr>
+        <w:t>ic</w:t>
+      </w:r>
+      <w:r>
+        <w:rPr>
+          <w:rFonts w:ascii="Tahoma" w:hAnsi="Tahoma" w:cs="Tahoma"/>
+        </w:rPr>
+        <w:t xml:space="preserve">ing or inflecting pain to animals, even for the </w:t>
+      </w:r>
+      <w:r>
+        <w:rPr>
+          <w:rFonts w:ascii="Tahoma" w:hAnsi="Tahoma" w:cs="Tahoma"/>
+        </w:rPr>
+        <w:t>principled</w:t>
+      </w:r>
+      <w:r>
+        <w:rPr>
+          <w:rFonts w:ascii="Tahoma" w:hAnsi="Tahoma" w:cs="Tahoma"/>
+        </w:rPr>
+        <w:t xml:space="preserve"> goal of finding cures for devastating neurodegenerative or psychiatric disorders affecting an increasing number of people</w:t>
+      </w:r>
+      <w:r>
+        <w:rPr>
+          <w:rFonts w:ascii="Tahoma" w:hAnsi="Tahoma" w:cs="Tahoma"/>
+        </w:rPr>
+        <w:t>,</w:t>
+      </w:r>
+      <w:r>
+        <w:rPr>
+          <w:rFonts w:ascii="Tahoma" w:hAnsi="Tahoma" w:cs="Tahoma"/>
+        </w:rPr>
+        <w:t xml:space="preserve"> </w:t>
+      </w:r>
+      <w:r>
+        <w:rPr>
+          <w:rFonts w:ascii="Tahoma" w:hAnsi="Tahoma" w:cs="Tahoma"/>
+        </w:rPr>
+        <w:t>is</w:t>
+      </w:r>
+      <w:r>
+        <w:rPr>
+          <w:rFonts w:ascii="Tahoma" w:hAnsi="Tahoma" w:cs="Tahoma"/>
+        </w:rPr>
+        <w:t xml:space="preserve"> </w:t>
+      </w:r>
+      <w:r>
+        <w:rPr>
+          <w:rFonts w:ascii="Tahoma" w:hAnsi="Tahoma" w:cs="Tahoma"/>
+        </w:rPr>
+        <w:t>not</w:t>
+      </w:r>
+      <w:r>
+        <w:rPr>
+          <w:rFonts w:ascii="Tahoma" w:hAnsi="Tahoma" w:cs="Tahoma"/>
+        </w:rPr>
+        <w:t xml:space="preserve"> a </w:t>
+      </w:r>
+      <w:r>
+        <w:rPr>
+          <w:rFonts w:ascii="Tahoma" w:hAnsi="Tahoma" w:cs="Tahoma"/>
+        </w:rPr>
+        <w:t>long-term</w:t>
+      </w:r>
+      <w:r>
+        <w:rPr>
+          <w:rFonts w:ascii="Tahoma" w:hAnsi="Tahoma" w:cs="Tahoma"/>
+        </w:rPr>
+        <w:t xml:space="preserve"> strategy</w:t>
+      </w:r>
+      <w:r>
+        <w:rPr>
+          <w:rFonts w:ascii="Tahoma" w:hAnsi="Tahoma" w:cs="Tahoma"/>
+        </w:rPr>
+        <w:t xml:space="preserve">, especially knowing today, that </w:t>
+      </w:r>
+      <w:r>
+        <w:rPr>
+          <w:rFonts w:ascii="Tahoma" w:hAnsi="Tahoma" w:cs="Tahoma"/>
+        </w:rPr>
+        <w:t>many</w:t>
+      </w:r>
+      <w:r>
+        <w:rPr>
+          <w:rFonts w:ascii="Tahoma" w:hAnsi="Tahoma" w:cs="Tahoma"/>
+        </w:rPr>
+        <w:t xml:space="preserve"> of the neuroprotective medications, which were validated in those models, have largely failed (</w:t>
+      </w:r>
+      <w:r>
+        <w:rPr>
+          <w:rFonts w:ascii="Tahoma" w:hAnsi="Tahoma" w:cs="Tahoma"/>
+        </w:rPr>
+        <w:fldChar w:fldCharType="begin"/>
+      </w:r>
+      <w:r>
+        <w:rPr>
+          <w:rFonts w:ascii="Tahoma" w:hAnsi="Tahoma" w:cs="Tahoma"/>
+        </w:rPr>
+        <w:instrText xml:space="preserve"> ADDIN ZOTERO_ITEM CSL_CITATION {"citationID":"lqNbPlag","properties":{"formattedCitation":"[1]","plainCitation":"[1]","noteIndex":0},"citationItems":[{"id":4817,"uris":["http://zotero.org/users/7286058/items/WQCSI3S3"],"itemData":{"id":4817,"type":"article-journal","abstract":"The technologies related to ex vivo models and lab-on-a-chip devices for studying the regeneration of brain, spinal cord, and peripheral nerve tissues are essential tools for neural tissue engineering and regenerative medicine research. The need for ex vivo systems, lab-on-a-chip technologies and disease models for neural tissue engineering applications are emerging to overcome the shortages and drawbacks of traditional in vitro systems and animal models. Ex vivo models have evolved from traditional 2D cell culture models to 3D tissue-engineered scaffold systems, bioreactors, and recently organoid test beds. In addition to ex vivo model systems, we discuss lab-on-a-chip devices and technologies specifically for neural tissue engineering applications. Finally, we review current commercial products that mimic diseased and normal neural tissues, and discuss the future directions in this field.","container-title":"Biomaterials","DOI":"10.1016/j.biomaterials.2018.05.012","ISSN":"01429612","journalAbbreviation":"Biomaterials","language":"en","page":"146-166","source":"DOI.org (Crossref)","title":"Advances in ex vivo models and lab-on-a-chip devices for neural tissue engineering","URL":"https://linkinghub.elsevier.com/retrieve/pii/S0142961218303478","volume":"198","author":[{"family":"Mobini","given":"Sahba"},{"family":"Song","given":"Young Hye"},{"family":"McCrary","given":"Michaela W."},{"family":"Schmidt","given":"Christine E."}],"accessed":{"date-parts":[["2022",10,28]]},"issued":{"date-parts":[["2019",4]]}}}],"schema":"https://github.com/citation-style-language/schema/raw/master/csl-citation.json"} </w:instrText>
+      </w:r>
+      <w:r>
+        <w:rPr>
+          <w:rFonts w:ascii="Tahoma" w:hAnsi="Tahoma" w:cs="Tahoma"/>
+        </w:rPr>
+        <w:fldChar w:fldCharType="separate"/>
+      </w:r>
+      <w:r>
+        <w:rPr>
+          <w:rFonts w:ascii="Tahoma" w:hAnsi="Tahoma" w:cs="Tahoma"/>
+          <w:noProof/>
+        </w:rPr>
+        <w:t>[1]</w:t>
+      </w:r>
+      <w:r>
+        <w:rPr>
+          <w:rFonts w:ascii="Tahoma" w:hAnsi="Tahoma" w:cs="Tahoma"/>
+        </w:rPr>
+        <w:fldChar w:fldCharType="end"/>
+      </w:r>
+      <w:r>
+        <w:rPr>
+          <w:rFonts w:ascii="Tahoma" w:hAnsi="Tahoma" w:cs="Tahoma"/>
+        </w:rPr>
+        <w:t xml:space="preserve">). </w:t>
+      </w:r>
+      <w:r>
+        <w:rPr>
+          <w:rFonts w:ascii="Tahoma" w:hAnsi="Tahoma" w:cs="Tahoma"/>
+        </w:rPr>
+        <w:t xml:space="preserve"> </w:t>
+      </w:r>
+      <w:r>
+        <w:rPr>
+          <w:rFonts w:ascii="Tahoma" w:hAnsi="Tahoma" w:cs="Tahoma"/>
+        </w:rPr>
+        <w:t>Animal models</w:t>
+      </w:r>
+      <w:r>
+        <w:rPr>
+          <w:rFonts w:ascii="Tahoma" w:hAnsi="Tahoma" w:cs="Tahoma"/>
+        </w:rPr>
+        <w:t xml:space="preserve"> or human-animal chimeras</w:t>
+      </w:r>
+      <w:r>
+        <w:rPr>
+          <w:rFonts w:ascii="Tahoma" w:hAnsi="Tahoma" w:cs="Tahoma"/>
+        </w:rPr>
+        <w:t xml:space="preserve"> are useful but have their limitation</w:t>
+      </w:r>
+      <w:r>
+        <w:rPr>
+          <w:rFonts w:ascii="Tahoma" w:hAnsi="Tahoma" w:cs="Tahoma"/>
+        </w:rPr>
+        <w:t xml:space="preserve">s due to </w:t>
+      </w:r>
+      <w:r>
+        <w:rPr>
+          <w:rFonts w:ascii="Tahoma" w:hAnsi="Tahoma" w:cs="Tahoma"/>
+        </w:rPr>
+        <w:t xml:space="preserve">anatomical, molecular, immunological, </w:t>
+      </w:r>
+      <w:r>
+        <w:rPr>
+          <w:rFonts w:ascii="Tahoma" w:hAnsi="Tahoma" w:cs="Tahoma"/>
+        </w:rPr>
+        <w:t xml:space="preserve">or </w:t>
+      </w:r>
+      <w:r>
+        <w:rPr>
+          <w:rFonts w:ascii="Tahoma" w:hAnsi="Tahoma" w:cs="Tahoma"/>
+        </w:rPr>
+        <w:t xml:space="preserve">pathological differences between animal </w:t>
+      </w:r>
+      <w:r>
+        <w:rPr>
+          <w:rFonts w:ascii="Tahoma" w:hAnsi="Tahoma" w:cs="Tahoma"/>
+        </w:rPr>
+        <w:t xml:space="preserve">and human </w:t>
+      </w:r>
+      <w:r>
+        <w:rPr>
+          <w:rFonts w:ascii="Tahoma" w:hAnsi="Tahoma" w:cs="Tahoma"/>
+        </w:rPr>
+        <w:t>brains</w:t>
+      </w:r>
+      <w:r>
+        <w:rPr>
+          <w:rFonts w:ascii="Tahoma" w:hAnsi="Tahoma" w:cs="Tahoma"/>
+        </w:rPr>
+        <w:t xml:space="preserve">. Today bioreactors </w:t>
+      </w:r>
+      <w:r>
+        <w:rPr>
+          <w:rFonts w:ascii="Tahoma" w:hAnsi="Tahoma" w:cs="Tahoma"/>
+        </w:rPr>
+        <w:t xml:space="preserve">which </w:t>
+      </w:r>
+      <w:r>
+        <w:rPr>
+          <w:rFonts w:ascii="Tahoma" w:hAnsi="Tahoma" w:cs="Tahoma"/>
+        </w:rPr>
+        <w:t>exist</w:t>
+      </w:r>
+      <w:r>
+        <w:rPr>
+          <w:rFonts w:ascii="Tahoma" w:hAnsi="Tahoma" w:cs="Tahoma"/>
+        </w:rPr>
+        <w:t xml:space="preserve">, are </w:t>
+      </w:r>
+      <w:r>
+        <w:rPr>
+          <w:rFonts w:ascii="Tahoma" w:hAnsi="Tahoma" w:cs="Tahoma"/>
+        </w:rPr>
+        <w:t>primitive compared to the real brain they are mimicking. Because of the existing gaps, researchers will eventually improve them</w:t>
+      </w:r>
+      <w:r>
+        <w:rPr>
+          <w:rFonts w:ascii="Tahoma" w:hAnsi="Tahoma" w:cs="Tahoma"/>
+        </w:rPr>
+        <w:t xml:space="preserve">, </w:t>
+      </w:r>
+      <w:r>
+        <w:rPr>
+          <w:rFonts w:ascii="Tahoma" w:hAnsi="Tahoma" w:cs="Tahoma"/>
+        </w:rPr>
+        <w:t xml:space="preserve">by increasing the size of the tissues or the length of growth, </w:t>
+      </w:r>
+      <w:r>
+        <w:rPr>
+          <w:rFonts w:ascii="Tahoma" w:hAnsi="Tahoma" w:cs="Tahoma"/>
+        </w:rPr>
+        <w:t xml:space="preserve">and they will </w:t>
+      </w:r>
+      <w:r>
+        <w:rPr>
+          <w:rFonts w:ascii="Tahoma" w:hAnsi="Tahoma" w:cs="Tahoma"/>
+        </w:rPr>
+        <w:t>becom</w:t>
+      </w:r>
+      <w:r>
+        <w:rPr>
+          <w:rFonts w:ascii="Tahoma" w:hAnsi="Tahoma" w:cs="Tahoma"/>
+        </w:rPr>
+        <w:t>e</w:t>
+      </w:r>
+      <w:r>
+        <w:rPr>
+          <w:rFonts w:ascii="Tahoma" w:hAnsi="Tahoma" w:cs="Tahoma"/>
+        </w:rPr>
+        <w:t xml:space="preserve"> increasingly complex. As these bioreactors become more sophisticated, we can wonder</w:t>
+      </w:r>
+      <w:r>
+        <w:rPr>
+          <w:rFonts w:ascii="Tahoma" w:hAnsi="Tahoma" w:cs="Tahoma"/>
+        </w:rPr>
+        <w:t>;</w:t>
+      </w:r>
+      <w:r>
+        <w:rPr>
+          <w:rFonts w:ascii="Tahoma" w:hAnsi="Tahoma" w:cs="Tahoma"/>
+        </w:rPr>
+        <w:t xml:space="preserve"> if </w:t>
+      </w:r>
+      <w:r>
+        <w:rPr>
+          <w:rFonts w:ascii="Tahoma" w:hAnsi="Tahoma" w:cs="Tahoma"/>
+        </w:rPr>
+        <w:t xml:space="preserve">eventually they </w:t>
+      </w:r>
+      <w:r>
+        <w:rPr>
+          <w:rFonts w:ascii="Tahoma" w:hAnsi="Tahoma" w:cs="Tahoma"/>
+        </w:rPr>
+        <w:t>will be conscious</w:t>
+      </w:r>
+      <w:r>
+        <w:rPr>
+          <w:rFonts w:ascii="Tahoma" w:hAnsi="Tahoma" w:cs="Tahoma"/>
+        </w:rPr>
+        <w:t>, express some self-awareness</w:t>
+      </w:r>
+      <w:r>
+        <w:rPr>
+          <w:rFonts w:ascii="Tahoma" w:hAnsi="Tahoma" w:cs="Tahoma"/>
+        </w:rPr>
+        <w:t>, feel pain or pleasure,</w:t>
+      </w:r>
+      <w:r>
+        <w:rPr>
+          <w:rFonts w:ascii="Tahoma" w:hAnsi="Tahoma" w:cs="Tahoma"/>
+        </w:rPr>
+        <w:t xml:space="preserve"> </w:t>
+      </w:r>
+      <w:r>
+        <w:rPr>
+          <w:rFonts w:ascii="Tahoma" w:hAnsi="Tahoma" w:cs="Tahoma"/>
+        </w:rPr>
+        <w:t xml:space="preserve">blurring the lines between them </w:t>
+      </w:r>
+      <w:r>
+        <w:rPr>
+          <w:rFonts w:ascii="Tahoma" w:hAnsi="Tahoma" w:cs="Tahoma"/>
+        </w:rPr>
+        <w:lastRenderedPageBreak/>
+        <w:t>and a real brain</w:t>
+      </w:r>
+      <w:r>
+        <w:rPr>
+          <w:rFonts w:ascii="Tahoma" w:hAnsi="Tahoma" w:cs="Tahoma"/>
+        </w:rPr>
+        <w:t xml:space="preserve">. </w:t>
+      </w:r>
+      <w:r>
+        <w:rPr>
+          <w:rFonts w:ascii="Tahoma" w:hAnsi="Tahoma" w:cs="Tahoma"/>
+        </w:rPr>
+        <w:t>These bioreactors will provide new opportunities to understand and revisit major notions which are already controversial in our society like clinical death, or coma.</w:t>
+      </w:r>
+    </w:p>
+    <w:p>
+      <w:pPr>
+        <w:rPr>
+          <w:rFonts w:ascii="Tahoma" w:hAnsi="Tahoma" w:cs="Tahoma"/>
+        </w:rPr>
+      </w:pPr>
+      <w:r>
+        <w:rPr>
+          <w:rFonts w:ascii="Tahoma" w:hAnsi="Tahoma" w:cs="Tahoma"/>
+        </w:rPr>
+        <w:t xml:space="preserve">These developments </w:t>
+      </w:r>
+      <w:r>
+        <w:rPr>
+          <w:rFonts w:ascii="Tahoma" w:hAnsi="Tahoma" w:cs="Tahoma"/>
+        </w:rPr>
+        <w:t xml:space="preserve">will </w:t>
+      </w:r>
+      <w:r>
+        <w:rPr>
+          <w:rFonts w:ascii="Tahoma" w:hAnsi="Tahoma" w:cs="Tahoma"/>
+        </w:rPr>
+        <w:t>raise profound ethical concerns</w:t>
+      </w:r>
+      <w:r>
+        <w:rPr>
+          <w:rFonts w:ascii="Tahoma" w:hAnsi="Tahoma" w:cs="Tahoma"/>
+        </w:rPr>
+        <w:t>. B</w:t>
+      </w:r>
+      <w:r>
+        <w:rPr>
+          <w:rFonts w:ascii="Tahoma" w:hAnsi="Tahoma" w:cs="Tahoma"/>
+        </w:rPr>
+        <w:t xml:space="preserve">ut </w:t>
+      </w:r>
+      <w:r>
+        <w:rPr>
+          <w:rFonts w:ascii="Tahoma" w:hAnsi="Tahoma" w:cs="Tahoma"/>
+        </w:rPr>
+        <w:t xml:space="preserve">today is the time to </w:t>
+      </w:r>
+      <w:r>
+        <w:rPr>
+          <w:rFonts w:ascii="Tahoma" w:hAnsi="Tahoma" w:cs="Tahoma"/>
+        </w:rPr>
+        <w:t>start addressing</w:t>
+      </w:r>
+      <w:r>
+        <w:rPr>
+          <w:rFonts w:ascii="Tahoma" w:hAnsi="Tahoma" w:cs="Tahoma"/>
+        </w:rPr>
+        <w:t xml:space="preserve"> them; defin</w:t>
+      </w:r>
+      <w:r>
+        <w:rPr>
+          <w:rFonts w:ascii="Tahoma" w:hAnsi="Tahoma" w:cs="Tahoma"/>
+        </w:rPr>
+        <w:t>ing</w:t>
+      </w:r>
+      <w:r>
+        <w:rPr>
+          <w:rFonts w:ascii="Tahoma" w:hAnsi="Tahoma" w:cs="Tahoma"/>
+        </w:rPr>
+        <w:t xml:space="preserve"> what is ethically justifiable and the modalities of the</w:t>
+      </w:r>
+      <w:r>
+        <w:rPr>
+          <w:rFonts w:ascii="Tahoma" w:hAnsi="Tahoma" w:cs="Tahoma"/>
+        </w:rPr>
+        <w:t xml:space="preserve"> future</w:t>
+      </w:r>
+      <w:r>
+        <w:rPr>
+          <w:rFonts w:ascii="Tahoma" w:hAnsi="Tahoma" w:cs="Tahoma"/>
+        </w:rPr>
+        <w:t xml:space="preserve"> research</w:t>
+      </w:r>
+      <w:r>
+        <w:rPr>
+          <w:rFonts w:ascii="Tahoma" w:hAnsi="Tahoma" w:cs="Tahoma"/>
+        </w:rPr>
+        <w:t xml:space="preserve"> using these bioreactors.</w:t>
+      </w:r>
+    </w:p>
+    <w:p>
+      <w:pPr>
         <w:pStyle w:val="Bibliography"/>
-        <w:ind w:left="0" w:firstLine="0"/>
-        <w:rPr>
-          <w:rFonts w:ascii="Tahoma" w:hAnsi="Tahoma" w:cs="Tahoma"/>
-        </w:rPr>
-      </w:pPr>
+        <w:rPr>
+          <w:rFonts w:ascii="Tahoma" w:hAnsi="Tahoma" w:cs="Tahoma"/>
+        </w:rPr>
+      </w:pPr>
+      <w:r>
+        <w:rPr>
+          <w:rFonts w:ascii="Tahoma" w:hAnsi="Tahoma" w:cs="Tahoma"/>
+        </w:rPr>
+        <w:t xml:space="preserve"> </w:t>
+      </w:r>
+    </w:p>
+    <w:p>
+      <w:pPr>
+        <w:pStyle w:val="Bibliography"/>
+        <w:rPr>
+          <w:rFonts w:ascii="Tahoma" w:hAnsi="Tahoma" w:cs="Tahoma"/>
+        </w:rPr>
+      </w:pPr>
+      <w:r>
+        <w:rPr>
+          <w:rFonts w:ascii="Tahoma" w:hAnsi="Tahoma" w:cs="Tahoma"/>
+        </w:rPr>
+        <w:fldChar w:fldCharType="begin"/>
+      </w:r>
+      <w:r>
+        <w:rPr>
+          <w:rFonts w:ascii="Tahoma" w:hAnsi="Tahoma" w:cs="Tahoma"/>
+        </w:rPr>
+        <w:instrText xml:space="preserve"> ADDIN ZOTERO_BIBL {"uncited":[],"omitted":[],"custom":[]} CSL_BIBLIOGRAPHY </w:instrText>
+      </w:r>
+      <w:r>
+        <w:rPr>
+          <w:rFonts w:ascii="Tahoma" w:hAnsi="Tahoma" w:cs="Tahoma"/>
+        </w:rPr>
+        <w:fldChar w:fldCharType="separate"/>
+      </w:r>
+      <w:r>
+        <w:rPr>
+          <w:rFonts w:ascii="Tahoma" w:hAnsi="Tahoma" w:cs="Tahoma"/>
+        </w:rPr>
+        <w:t>[1]</w:t>
+      </w:r>
+      <w:r>
+        <w:rPr>
+          <w:rFonts w:ascii="Tahoma" w:hAnsi="Tahoma" w:cs="Tahoma"/>
+        </w:rPr>
+        <w:tab/>
+        <w:t xml:space="preserve">S. </w:t>
+      </w:r>
+      <w:proofErr w:type="spellStart"/>
+      <w:r>
+        <w:rPr>
+          <w:rFonts w:ascii="Tahoma" w:hAnsi="Tahoma" w:cs="Tahoma"/>
+        </w:rPr>
+        <w:t>Mobini</w:t>
+      </w:r>
+      <w:proofErr w:type="spellEnd"/>
+      <w:r>
+        <w:rPr>
+          <w:rFonts w:ascii="Tahoma" w:hAnsi="Tahoma" w:cs="Tahoma"/>
+        </w:rPr>
+        <w:t xml:space="preserve">, Y. H. Song, M. W. McCrary, and C. E. Schmidt, “Advances in ex vivo models and lab-on-a-chip devices for neural tissue engineering,” </w:t>
+      </w:r>
+      <w:r>
+        <w:rPr>
+          <w:rFonts w:ascii="Tahoma" w:hAnsi="Tahoma" w:cs="Tahoma"/>
+          <w:i/>
+          <w:iCs/>
+        </w:rPr>
+        <w:t>Biomaterials</w:t>
+      </w:r>
+      <w:r>
+        <w:rPr>
+          <w:rFonts w:ascii="Tahoma" w:hAnsi="Tahoma" w:cs="Tahoma"/>
+        </w:rPr>
+        <w:t xml:space="preserve">, vol. 198, pp. 146–166, Apr. 2019, </w:t>
+      </w:r>
+      <w:proofErr w:type="spellStart"/>
+      <w:r>
+        <w:rPr>
+          <w:rFonts w:ascii="Tahoma" w:hAnsi="Tahoma" w:cs="Tahoma"/>
+        </w:rPr>
+        <w:t>doi</w:t>
+      </w:r>
+      <w:proofErr w:type="spellEnd"/>
+      <w:r>
+        <w:rPr>
+          <w:rFonts w:ascii="Tahoma" w:hAnsi="Tahoma" w:cs="Tahoma"/>
+        </w:rPr>
+        <w:t>: 10.1016/j.biomaterials.2018.05.012.</w:t>
+      </w:r>
+    </w:p>
+    <w:p>
+      <w:pPr>
+        <w:rPr>
+          <w:rFonts w:ascii="Tahoma" w:hAnsi="Tahoma" w:cs="Tahoma"/>
+        </w:rPr>
+      </w:pPr>
+      <w:r>
+        <w:rPr>
+          <w:rFonts w:ascii="Tahoma" w:hAnsi="Tahoma" w:cs="Tahoma"/>
+        </w:rPr>
+        <w:fldChar w:fldCharType="end"/>
+      </w:r>
     </w:p>
     <w:sectPr>
       <w:pgSz w:w="12240" w:h="15840"/>

</xml_diff>